<commit_message>
Actualizar App.js menú de sexo cambiado
</commit_message>
<xml_diff>
--- a/Instrucciones para actualizar el proyecto oct25.docx
+++ b/Instrucciones para actualizar el proyecto oct25.docx
@@ -82,22 +82,11 @@
       </w:r>
       <w:proofErr w:type="spellEnd"/>
       <w:r>
-        <w:t xml:space="preserve"> -m "Actualizar App.js para leer correctamente el cat</w:t>
-      </w:r>
-      <w:r>
-        <w:rPr>
-          <w:rFonts w:hint="cs"/>
-        </w:rPr>
-        <w:t>á</w:t>
-      </w:r>
-      <w:r>
-        <w:t xml:space="preserve">logo de Google </w:t>
-      </w:r>
-      <w:proofErr w:type="spellStart"/>
-      <w:r>
-        <w:t>Sheets</w:t>
-      </w:r>
-      <w:proofErr w:type="spellEnd"/>
+        <w:t xml:space="preserve"> -m "Actualizar App.js </w:t>
+      </w:r>
+      <w:r>
+        <w:t>inglés español y productos sin códigos</w:t>
+      </w:r>
       <w:r>
         <w:t>"</w:t>
       </w:r>
@@ -159,6 +148,22 @@
         <w:t xml:space="preserve"> en automático detecta los ajustes. </w:t>
       </w:r>
     </w:p>
+    <w:p>
+      <w:r>
+        <w:t>Enlace a la página:</w:t>
+      </w:r>
+    </w:p>
+    <w:p>
+      <w:hyperlink r:id="rId4" w:history="1">
+        <w:r>
+          <w:rPr>
+            <w:rStyle w:val="Hipervnculo"/>
+          </w:rPr>
+          <w:t>https://prescripcion-app-vq3w.vercel.app/</w:t>
+        </w:r>
+      </w:hyperlink>
+    </w:p>
+    <w:p/>
     <w:sectPr>
       <w:pgSz w:w="12240" w:h="15840"/>
       <w:pgMar w:top="1417" w:right="1701" w:bottom="1417" w:left="1701" w:header="708" w:footer="708" w:gutter="0"/>
@@ -1086,6 +1091,29 @@
       <w:spacing w:val="5"/>
     </w:rPr>
   </w:style>
+  <w:style w:type="character" w:styleId="Hipervnculo">
+    <w:name w:val="Hyperlink"/>
+    <w:basedOn w:val="Fuentedeprrafopredeter"/>
+    <w:uiPriority w:val="99"/>
+    <w:unhideWhenUsed/>
+    <w:rsid w:val="002C117B"/>
+    <w:rPr>
+      <w:color w:val="467886" w:themeColor="hyperlink"/>
+      <w:u w:val="single"/>
+    </w:rPr>
+  </w:style>
+  <w:style w:type="character" w:styleId="Mencinsinresolver">
+    <w:name w:val="Unresolved Mention"/>
+    <w:basedOn w:val="Fuentedeprrafopredeter"/>
+    <w:uiPriority w:val="99"/>
+    <w:semiHidden/>
+    <w:unhideWhenUsed/>
+    <w:rsid w:val="002C117B"/>
+    <w:rPr>
+      <w:color w:val="605E5C"/>
+      <w:shd w:val="clear" w:color="auto" w:fill="E1DFDD"/>
+    </w:rPr>
+  </w:style>
 </w:styles>
 </file>
 

</xml_diff>

<commit_message>
Integrar exportación con plantilla Word
</commit_message>
<xml_diff>
--- a/Instrucciones para actualizar el proyecto oct25.docx
+++ b/Instrucciones para actualizar el proyecto oct25.docx
@@ -85,7 +85,7 @@
         <w:t xml:space="preserve"> -m "Actualizar App.js </w:t>
       </w:r>
       <w:r>
-        <w:t>inglés español y productos sin códigos</w:t>
+        <w:t>código original</w:t>
       </w:r>
       <w:r>
         <w:t>"</w:t>
@@ -159,7 +159,19 @@
           <w:rPr>
             <w:rStyle w:val="Hipervnculo"/>
           </w:rPr>
-          <w:t>https://prescripcion-app-vq3w.vercel.app/</w:t>
+          <w:t>https://prescripcion-app-vq3w.ver</w:t>
+        </w:r>
+        <w:r>
+          <w:rPr>
+            <w:rStyle w:val="Hipervnculo"/>
+          </w:rPr>
+          <w:t>c</w:t>
+        </w:r>
+        <w:r>
+          <w:rPr>
+            <w:rStyle w:val="Hipervnculo"/>
+          </w:rPr>
+          <w:t>el.app/</w:t>
         </w:r>
       </w:hyperlink>
     </w:p>
@@ -1114,6 +1126,18 @@
       <w:shd w:val="clear" w:color="auto" w:fill="E1DFDD"/>
     </w:rPr>
   </w:style>
+  <w:style w:type="character" w:styleId="Hipervnculovisitado">
+    <w:name w:val="FollowedHyperlink"/>
+    <w:basedOn w:val="Fuentedeprrafopredeter"/>
+    <w:uiPriority w:val="99"/>
+    <w:semiHidden/>
+    <w:unhideWhenUsed/>
+    <w:rsid w:val="007C7AE6"/>
+    <w:rPr>
+      <w:color w:val="96607D" w:themeColor="followedHyperlink"/>
+      <w:u w:val="single"/>
+    </w:rPr>
+  </w:style>
 </w:styles>
 </file>
 

</xml_diff>